<commit_message>
dodanie zapisu do plikow trajektorii
</commit_message>
<xml_diff>
--- a/Dziennik praktyk.docx
+++ b/Dziennik praktyk.docx
@@ -72,26 +72,13 @@
           <w:rFonts w:cs="Arial" w:ascii="Arial" w:hAnsi="Arial"/>
           <w:b/>
         </w:rPr>
-        <w:t>Imię i nazwisko praktykant</w:t>
-      </w:r>
-      <w:r>
-        <w:rPr>
-          <w:rFonts w:cs="Arial" w:ascii="Arial" w:hAnsi="Arial"/>
-          <w:b/>
-        </w:rPr>
-        <w:t xml:space="preserve">a: </w:t>
+        <w:t xml:space="preserve">Imię i nazwisko praktykanta: </w:t>
       </w:r>
       <w:r>
         <w:rPr>
           <w:rFonts w:cs="Arial" w:ascii="Arial" w:hAnsi="Arial"/>
         </w:rPr>
-        <w:t>Wojciech Motała</w:t>
-      </w:r>
-      <w:r>
-        <w:rPr>
-          <w:rFonts w:cs="Arial" w:ascii="Arial" w:hAnsi="Arial"/>
-        </w:rPr>
-        <w:t xml:space="preserve"> </w:t>
+        <w:t xml:space="preserve">Wojciech Motała </w:t>
         <w:tab/>
         <w:tab/>
         <w:tab/>
@@ -113,19 +100,7 @@
         <w:rPr>
           <w:rFonts w:cs="Arial" w:ascii="Arial" w:hAnsi="Arial"/>
         </w:rPr>
-        <w:t xml:space="preserve"> </w:t>
-      </w:r>
-      <w:r>
-        <w:rPr>
-          <w:rFonts w:cs="Arial" w:ascii="Arial" w:hAnsi="Arial"/>
-        </w:rPr>
-        <w:t>135751</w:t>
-      </w:r>
-      <w:r>
-        <w:rPr>
-          <w:rFonts w:cs="Arial" w:ascii="Arial" w:hAnsi="Arial"/>
-        </w:rPr>
-        <w:t xml:space="preserve">  </w:t>
+        <w:t xml:space="preserve"> 135751  </w:t>
       </w:r>
       <w:r>
         <w:rPr>
@@ -140,13 +115,7 @@
         <w:rPr>
           <w:rFonts w:cs="Arial" w:ascii="Arial" w:hAnsi="Arial"/>
         </w:rPr>
-        <w:t xml:space="preserve"> </w:t>
-      </w:r>
-      <w:r>
-        <w:rPr>
-          <w:rFonts w:cs="Arial" w:ascii="Arial" w:hAnsi="Arial"/>
-        </w:rPr>
-        <w:t>01.07.2020 – 31.07.2020</w:t>
+        <w:t xml:space="preserve"> 01.07.2020 – 31.07.2020</w:t>
         <w:tab/>
         <w:tab/>
         <w:tab/>
@@ -169,13 +138,13 @@
         <w:rPr>
           <w:rFonts w:cs="Arial" w:ascii="Arial" w:hAnsi="Arial"/>
         </w:rPr>
-        <w:t xml:space="preserve">: </w:t>
+        <w:t>: 1</w:t>
       </w:r>
       <w:r>
         <w:rPr>
           <w:rFonts w:cs="Arial" w:ascii="Arial" w:hAnsi="Arial"/>
         </w:rPr>
-        <w:t>184</w:t>
+        <w:t>60</w:t>
       </w:r>
       <w:r>
         <w:rPr>
@@ -195,11 +164,6 @@
           <w:rFonts w:cs="Arial" w:ascii="Arial" w:hAnsi="Arial"/>
         </w:rPr>
         <w:t>Instytut Telekomunikacji Multimedialnej</w:t>
-      </w:r>
-      <w:r>
-        <w:rPr>
-          <w:rFonts w:cs="Arial" w:ascii="Arial" w:hAnsi="Arial"/>
-        </w:rPr>
         <w:br/>
       </w:r>
       <w:r>
@@ -276,15 +240,15 @@
         <w:tblLook w:firstRow="1" w:noVBand="1" w:lastRow="0" w:firstColumn="1" w:lastColumn="0" w:noHBand="0" w:val="04a0"/>
       </w:tblPr>
       <w:tblGrid>
-        <w:gridCol w:w="1270"/>
+        <w:gridCol w:w="1268"/>
         <w:gridCol w:w="12332"/>
-        <w:gridCol w:w="1135"/>
+        <w:gridCol w:w="1137"/>
       </w:tblGrid>
       <w:tr>
         <w:trPr/>
         <w:tc>
           <w:tcPr>
-            <w:tcW w:w="1270" w:type="dxa"/>
+            <w:tcW w:w="1268" w:type="dxa"/>
             <w:tcBorders>
               <w:top w:val="single" w:sz="4" w:space="0" w:color="000000"/>
               <w:left w:val="single" w:sz="4" w:space="0" w:color="000000"/>
@@ -370,7 +334,7 @@
         </w:tc>
         <w:tc>
           <w:tcPr>
-            <w:tcW w:w="1135" w:type="dxa"/>
+            <w:tcW w:w="1137" w:type="dxa"/>
             <w:tcBorders>
               <w:top w:val="single" w:sz="4" w:space="0" w:color="000000"/>
               <w:left w:val="single" w:sz="4" w:space="0" w:color="000000"/>
@@ -416,7 +380,7 @@
         <w:trPr/>
         <w:tc>
           <w:tcPr>
-            <w:tcW w:w="1270" w:type="dxa"/>
+            <w:tcW w:w="1268" w:type="dxa"/>
             <w:tcBorders>
               <w:top w:val="single" w:sz="4" w:space="0" w:color="000000"/>
               <w:left w:val="single" w:sz="4" w:space="0" w:color="000000"/>
@@ -475,29 +439,27 @@
               <w:rPr>
                 <w:rFonts w:cs="Arial" w:ascii="Arial" w:hAnsi="Arial"/>
               </w:rPr>
-              <w:t>Szkolenie BHP i przygotowanie stanowiska pracy. Omówienie projektu oraz przygotowanie wykorzystywanych narzędzi.</w:t>
-              <w:br/>
+              <w:t xml:space="preserve">Szkolenie BHP i przygotowanie stanowiska pracy. Omówienie projektu oraz przygotowanie wykorzystywanych narzędzi. </w:t>
+            </w:r>
+            <w:r>
+              <w:rPr>
+                <w:rFonts w:cs="Arial" w:ascii="Arial" w:hAnsi="Arial"/>
+              </w:rPr>
+              <w:t xml:space="preserve">(Trello, Discord, Visual Studio, GitHub). </w:t>
+            </w:r>
+            <w:r>
+              <w:rPr>
+                <w:rFonts w:cs="Arial" w:ascii="Arial" w:hAnsi="Arial"/>
+              </w:rPr>
               <w:t>Zebranie i studiowanie literatury dotyczącej poszczególnych etapów stabilizacji obrazu.</w:t>
               <w:br/>
-              <w:t>Zaprojektowanie i implementacja klasy służącej do przechowywania obrazu oraz przedstawienie prezentacji o</w:t>
-            </w:r>
-            <w:r>
-              <w:rPr>
-                <w:rFonts w:cs="Arial" w:ascii="Arial" w:hAnsi="Arial"/>
-              </w:rPr>
-              <w:t>gólnej o</w:t>
-            </w:r>
-            <w:r>
-              <w:rPr>
-                <w:rFonts w:cs="Arial" w:ascii="Arial" w:hAnsi="Arial"/>
-              </w:rPr>
-              <w:t xml:space="preserve"> projekcie.</w:t>
-            </w:r>
-          </w:p>
-        </w:tc>
-        <w:tc>
-          <w:tcPr>
-            <w:tcW w:w="1135" w:type="dxa"/>
+              <w:t>Zaprojektowanie i implementacja klasy służącej do przechowywania obrazu oraz przedstawienie prezentacji ogólnej o projekcie.</w:t>
+            </w:r>
+          </w:p>
+        </w:tc>
+        <w:tc>
+          <w:tcPr>
+            <w:tcW w:w="1137" w:type="dxa"/>
             <w:tcBorders>
               <w:top w:val="single" w:sz="4" w:space="0" w:color="000000"/>
               <w:left w:val="single" w:sz="4" w:space="0" w:color="000000"/>
@@ -516,15 +478,13 @@
               </w:tabs>
               <w:spacing w:lineRule="auto" w:line="480"/>
               <w:jc w:val="center"/>
-              <w:rPr>
-                <w:rFonts w:ascii="Arial" w:hAnsi="Arial" w:cs="Arial"/>
-              </w:rPr>
-            </w:pPr>
-            <w:r>
-              <w:rPr>
-                <w:rFonts w:cs="Arial" w:ascii="Arial" w:hAnsi="Arial"/>
-              </w:rPr>
-              <w:t>8</w:t>
+              <w:rPr/>
+            </w:pPr>
+            <w:r>
+              <w:rPr>
+                <w:rFonts w:cs="Arial" w:ascii="Arial" w:hAnsi="Arial"/>
+              </w:rPr>
+              <w:t>6</w:t>
             </w:r>
           </w:p>
         </w:tc>
@@ -533,7 +493,7 @@
         <w:trPr/>
         <w:tc>
           <w:tcPr>
-            <w:tcW w:w="1270" w:type="dxa"/>
+            <w:tcW w:w="1268" w:type="dxa"/>
             <w:tcBorders>
               <w:top w:val="single" w:sz="4" w:space="0" w:color="000000"/>
               <w:left w:val="single" w:sz="4" w:space="0" w:color="000000"/>
@@ -596,7 +556,7 @@
         </w:tc>
         <w:tc>
           <w:tcPr>
-            <w:tcW w:w="1135" w:type="dxa"/>
+            <w:tcW w:w="1137" w:type="dxa"/>
             <w:tcBorders>
               <w:top w:val="single" w:sz="4" w:space="0" w:color="000000"/>
               <w:left w:val="single" w:sz="4" w:space="0" w:color="000000"/>
@@ -615,15 +575,13 @@
               </w:tabs>
               <w:spacing w:lineRule="auto" w:line="480"/>
               <w:jc w:val="center"/>
-              <w:rPr>
-                <w:rFonts w:ascii="Arial" w:hAnsi="Arial" w:cs="Arial"/>
-              </w:rPr>
-            </w:pPr>
-            <w:r>
-              <w:rPr>
-                <w:rFonts w:cs="Arial" w:ascii="Arial" w:hAnsi="Arial"/>
-              </w:rPr>
-              <w:t>8</w:t>
+              <w:rPr/>
+            </w:pPr>
+            <w:r>
+              <w:rPr>
+                <w:rFonts w:cs="Arial" w:ascii="Arial" w:hAnsi="Arial"/>
+              </w:rPr>
+              <w:t>7</w:t>
             </w:r>
           </w:p>
         </w:tc>
@@ -632,7 +590,7 @@
         <w:trPr/>
         <w:tc>
           <w:tcPr>
-            <w:tcW w:w="1270" w:type="dxa"/>
+            <w:tcW w:w="1268" w:type="dxa"/>
             <w:tcBorders>
               <w:top w:val="single" w:sz="4" w:space="0" w:color="000000"/>
               <w:left w:val="single" w:sz="4" w:space="0" w:color="000000"/>
@@ -695,7 +653,7 @@
         </w:tc>
         <w:tc>
           <w:tcPr>
-            <w:tcW w:w="1135" w:type="dxa"/>
+            <w:tcW w:w="1137" w:type="dxa"/>
             <w:tcBorders>
               <w:top w:val="single" w:sz="4" w:space="0" w:color="000000"/>
               <w:left w:val="single" w:sz="4" w:space="0" w:color="000000"/>
@@ -714,15 +672,13 @@
               </w:tabs>
               <w:spacing w:lineRule="auto" w:line="480"/>
               <w:jc w:val="center"/>
-              <w:rPr>
-                <w:rFonts w:ascii="Arial" w:hAnsi="Arial" w:cs="Arial"/>
-              </w:rPr>
-            </w:pPr>
-            <w:r>
-              <w:rPr>
-                <w:rFonts w:cs="Arial" w:ascii="Arial" w:hAnsi="Arial"/>
-              </w:rPr>
-              <w:t>8</w:t>
+              <w:rPr/>
+            </w:pPr>
+            <w:r>
+              <w:rPr>
+                <w:rFonts w:cs="Arial" w:ascii="Arial" w:hAnsi="Arial"/>
+              </w:rPr>
+              <w:t>7</w:t>
             </w:r>
           </w:p>
         </w:tc>
@@ -731,7 +687,7 @@
         <w:trPr/>
         <w:tc>
           <w:tcPr>
-            <w:tcW w:w="1270" w:type="dxa"/>
+            <w:tcW w:w="1268" w:type="dxa"/>
             <w:tcBorders>
               <w:top w:val="single" w:sz="4" w:space="0" w:color="000000"/>
               <w:left w:val="single" w:sz="4" w:space="0" w:color="000000"/>
@@ -787,13 +743,36 @@
               <w:rPr>
                 <w:rFonts w:cs="Arial" w:ascii="Arial" w:hAnsi="Arial"/>
               </w:rPr>
-              <w:t>W</w:t>
-            </w:r>
-            <w:r>
-              <w:rPr>
-                <w:rFonts w:cs="Arial" w:ascii="Arial" w:hAnsi="Arial"/>
-              </w:rPr>
-              <w:t>yszukanie bibliotek do implementacji poszczególnych algorytmów.</w:t>
+              <w:t xml:space="preserve">Wyszukanie bibliotek do implementacji poszczególnych algorytmów </w:t>
+            </w:r>
+            <w:r>
+              <w:rPr>
+                <w:rFonts w:cs="Arial" w:ascii="Arial" w:hAnsi="Arial"/>
+              </w:rPr>
+              <w:t>(bibliotek</w:t>
+            </w:r>
+            <w:r>
+              <w:rPr>
+                <w:rFonts w:eastAsia="Times New Roman" w:cs="Arial" w:ascii="Arial" w:hAnsi="Arial"/>
+                <w:color w:val="auto"/>
+                <w:kern w:val="0"/>
+                <w:sz w:val="20"/>
+                <w:szCs w:val="20"/>
+                <w:lang w:val="pl-PL" w:eastAsia="pl-PL" w:bidi="ar-SA"/>
+              </w:rPr>
+              <w:t>i:</w:t>
+            </w:r>
+            <w:r>
+              <w:rPr>
+                <w:rFonts w:cs="Arial" w:ascii="Arial" w:hAnsi="Arial"/>
+              </w:rPr>
+              <w:t xml:space="preserve"> Eigen, OpenCV)</w:t>
+            </w:r>
+            <w:r>
+              <w:rPr>
+                <w:rFonts w:cs="Arial" w:ascii="Arial" w:hAnsi="Arial"/>
+              </w:rPr>
+              <w:t>.</w:t>
             </w:r>
           </w:p>
           <w:p>
@@ -811,25 +790,13 @@
               <w:rPr>
                 <w:rFonts w:cs="Arial" w:ascii="Arial" w:hAnsi="Arial"/>
               </w:rPr>
-              <w:t>Implementacja algorytmó</w:t>
-            </w:r>
-            <w:r>
-              <w:rPr>
-                <w:rFonts w:cs="Arial" w:ascii="Arial" w:hAnsi="Arial"/>
-              </w:rPr>
-              <w:t>w</w:t>
-            </w:r>
-            <w:r>
-              <w:rPr>
-                <w:rFonts w:cs="Arial" w:ascii="Arial" w:hAnsi="Arial"/>
-              </w:rPr>
-              <w:t xml:space="preserve"> „</w:t>
-            </w:r>
-            <w:r>
-              <w:rPr>
-                <w:rFonts w:cs="Arial" w:ascii="Arial" w:hAnsi="Arial"/>
-              </w:rPr>
-              <w:t>Harris Corner Detector” oraz „SIFT”.</w:t>
+              <w:t>Implementacja algorytmów „Harris Corner Detector” oraz „SIFT”</w:t>
+            </w:r>
+            <w:r>
+              <w:rPr>
+                <w:rFonts w:cs="Arial" w:ascii="Arial" w:hAnsi="Arial"/>
+              </w:rPr>
+              <w:t xml:space="preserve"> w celu wykrycia punktów charakterystycznych w obrazie.</w:t>
             </w:r>
           </w:p>
           <w:p>
@@ -847,19 +814,7 @@
               <w:rPr>
                 <w:rFonts w:cs="Arial" w:ascii="Arial" w:hAnsi="Arial"/>
               </w:rPr>
-              <w:t xml:space="preserve">Analiza problemu wyznaczania przemieszczenia i obrotu obrazów </w:t>
-            </w:r>
-            <w:r>
-              <w:rPr>
-                <w:rFonts w:cs="Arial" w:ascii="Arial" w:hAnsi="Arial"/>
-              </w:rPr>
-              <w:t>oraz wyznaczenie tych parametrów</w:t>
-            </w:r>
-            <w:r>
-              <w:rPr>
-                <w:rFonts w:cs="Arial" w:ascii="Arial" w:hAnsi="Arial"/>
-              </w:rPr>
-              <w:t>.</w:t>
+              <w:t>Analiza problemu wyznaczania przemieszczenia i obrotu obrazów oraz wyznaczenie tych parametrów.</w:t>
             </w:r>
           </w:p>
           <w:p>
@@ -883,7 +838,7 @@
         </w:tc>
         <w:tc>
           <w:tcPr>
-            <w:tcW w:w="1135" w:type="dxa"/>
+            <w:tcW w:w="1137" w:type="dxa"/>
             <w:tcBorders>
               <w:top w:val="single" w:sz="4" w:space="0" w:color="000000"/>
               <w:left w:val="single" w:sz="4" w:space="0" w:color="000000"/>
@@ -902,15 +857,13 @@
               </w:tabs>
               <w:spacing w:lineRule="auto" w:line="480"/>
               <w:jc w:val="center"/>
-              <w:rPr>
-                <w:rFonts w:ascii="Arial" w:hAnsi="Arial" w:cs="Arial"/>
-              </w:rPr>
-            </w:pPr>
-            <w:r>
-              <w:rPr>
-                <w:rFonts w:cs="Arial" w:ascii="Arial" w:hAnsi="Arial"/>
-              </w:rPr>
-              <w:t>8</w:t>
+              <w:rPr/>
+            </w:pPr>
+            <w:r>
+              <w:rPr>
+                <w:rFonts w:cs="Arial" w:ascii="Arial" w:hAnsi="Arial"/>
+              </w:rPr>
+              <w:t>7</w:t>
             </w:r>
           </w:p>
         </w:tc>
@@ -919,7 +872,7 @@
         <w:trPr/>
         <w:tc>
           <w:tcPr>
-            <w:tcW w:w="1270" w:type="dxa"/>
+            <w:tcW w:w="1268" w:type="dxa"/>
             <w:tcBorders>
               <w:top w:val="single" w:sz="4" w:space="0" w:color="000000"/>
               <w:left w:val="single" w:sz="4" w:space="0" w:color="000000"/>
@@ -982,7 +935,7 @@
         </w:tc>
         <w:tc>
           <w:tcPr>
-            <w:tcW w:w="1135" w:type="dxa"/>
+            <w:tcW w:w="1137" w:type="dxa"/>
             <w:tcBorders>
               <w:top w:val="single" w:sz="4" w:space="0" w:color="000000"/>
               <w:left w:val="single" w:sz="4" w:space="0" w:color="000000"/>
@@ -1001,15 +954,13 @@
               </w:tabs>
               <w:spacing w:lineRule="auto" w:line="480"/>
               <w:jc w:val="center"/>
-              <w:rPr>
-                <w:rFonts w:ascii="Arial" w:hAnsi="Arial" w:cs="Arial"/>
-              </w:rPr>
-            </w:pPr>
-            <w:r>
-              <w:rPr>
-                <w:rFonts w:cs="Arial" w:ascii="Arial" w:hAnsi="Arial"/>
-              </w:rPr>
-              <w:t>8</w:t>
+              <w:rPr/>
+            </w:pPr>
+            <w:r>
+              <w:rPr>
+                <w:rFonts w:cs="Arial" w:ascii="Arial" w:hAnsi="Arial"/>
+              </w:rPr>
+              <w:t>7</w:t>
             </w:r>
           </w:p>
         </w:tc>
@@ -1018,7 +969,7 @@
         <w:trPr/>
         <w:tc>
           <w:tcPr>
-            <w:tcW w:w="1270" w:type="dxa"/>
+            <w:tcW w:w="1268" w:type="dxa"/>
             <w:tcBorders>
               <w:top w:val="single" w:sz="4" w:space="0" w:color="000000"/>
               <w:left w:val="single" w:sz="4" w:space="0" w:color="000000"/>
@@ -1081,7 +1032,7 @@
         </w:tc>
         <w:tc>
           <w:tcPr>
-            <w:tcW w:w="1135" w:type="dxa"/>
+            <w:tcW w:w="1137" w:type="dxa"/>
             <w:tcBorders>
               <w:top w:val="single" w:sz="4" w:space="0" w:color="000000"/>
               <w:left w:val="single" w:sz="4" w:space="0" w:color="000000"/>
@@ -1100,15 +1051,13 @@
               </w:tabs>
               <w:spacing w:lineRule="auto" w:line="480"/>
               <w:jc w:val="center"/>
-              <w:rPr>
-                <w:rFonts w:ascii="Arial" w:hAnsi="Arial" w:cs="Arial"/>
-              </w:rPr>
-            </w:pPr>
-            <w:r>
-              <w:rPr>
-                <w:rFonts w:cs="Arial" w:ascii="Arial" w:hAnsi="Arial"/>
-              </w:rPr>
-              <w:t>8</w:t>
+              <w:rPr/>
+            </w:pPr>
+            <w:r>
+              <w:rPr>
+                <w:rFonts w:cs="Arial" w:ascii="Arial" w:hAnsi="Arial"/>
+              </w:rPr>
+              <w:t>7</w:t>
             </w:r>
           </w:p>
         </w:tc>
@@ -1117,7 +1066,7 @@
         <w:trPr/>
         <w:tc>
           <w:tcPr>
-            <w:tcW w:w="1270" w:type="dxa"/>
+            <w:tcW w:w="1268" w:type="dxa"/>
             <w:tcBorders>
               <w:top w:val="single" w:sz="4" w:space="0" w:color="000000"/>
               <w:left w:val="single" w:sz="4" w:space="0" w:color="000000"/>
@@ -1180,7 +1129,7 @@
         </w:tc>
         <w:tc>
           <w:tcPr>
-            <w:tcW w:w="1135" w:type="dxa"/>
+            <w:tcW w:w="1137" w:type="dxa"/>
             <w:tcBorders>
               <w:top w:val="single" w:sz="4" w:space="0" w:color="000000"/>
               <w:left w:val="single" w:sz="4" w:space="0" w:color="000000"/>
@@ -1199,15 +1148,13 @@
               </w:tabs>
               <w:spacing w:lineRule="auto" w:line="480"/>
               <w:jc w:val="center"/>
-              <w:rPr>
-                <w:rFonts w:ascii="Arial" w:hAnsi="Arial" w:cs="Arial"/>
-              </w:rPr>
-            </w:pPr>
-            <w:r>
-              <w:rPr>
-                <w:rFonts w:cs="Arial" w:ascii="Arial" w:hAnsi="Arial"/>
-              </w:rPr>
-              <w:t>8</w:t>
+              <w:rPr/>
+            </w:pPr>
+            <w:r>
+              <w:rPr>
+                <w:rFonts w:cs="Arial" w:ascii="Arial" w:hAnsi="Arial"/>
+              </w:rPr>
+              <w:t>7</w:t>
             </w:r>
           </w:p>
         </w:tc>
@@ -1216,7 +1163,7 @@
         <w:trPr/>
         <w:tc>
           <w:tcPr>
-            <w:tcW w:w="1270" w:type="dxa"/>
+            <w:tcW w:w="1268" w:type="dxa"/>
             <w:tcBorders>
               <w:top w:val="single" w:sz="4" w:space="0" w:color="000000"/>
               <w:left w:val="single" w:sz="4" w:space="0" w:color="000000"/>
@@ -1281,7 +1228,7 @@
         </w:tc>
         <w:tc>
           <w:tcPr>
-            <w:tcW w:w="1135" w:type="dxa"/>
+            <w:tcW w:w="1137" w:type="dxa"/>
             <w:tcBorders>
               <w:top w:val="single" w:sz="4" w:space="0" w:color="000000"/>
               <w:left w:val="single" w:sz="4" w:space="0" w:color="000000"/>
@@ -1300,15 +1247,13 @@
               </w:tabs>
               <w:spacing w:lineRule="auto" w:line="480"/>
               <w:jc w:val="center"/>
-              <w:rPr>
-                <w:rFonts w:ascii="Arial" w:hAnsi="Arial" w:cs="Arial"/>
-              </w:rPr>
-            </w:pPr>
-            <w:r>
-              <w:rPr>
-                <w:rFonts w:cs="Arial" w:ascii="Arial" w:hAnsi="Arial"/>
-              </w:rPr>
-              <w:t>8</w:t>
+              <w:rPr/>
+            </w:pPr>
+            <w:r>
+              <w:rPr>
+                <w:rFonts w:cs="Arial" w:ascii="Arial" w:hAnsi="Arial"/>
+              </w:rPr>
+              <w:t>7</w:t>
             </w:r>
           </w:p>
         </w:tc>
@@ -1317,7 +1262,7 @@
         <w:trPr/>
         <w:tc>
           <w:tcPr>
-            <w:tcW w:w="1270" w:type="dxa"/>
+            <w:tcW w:w="1268" w:type="dxa"/>
             <w:tcBorders>
               <w:top w:val="single" w:sz="4" w:space="0" w:color="000000"/>
               <w:left w:val="single" w:sz="4" w:space="0" w:color="000000"/>
@@ -1378,13 +1323,7 @@
               <w:rPr>
                 <w:rFonts w:cs="Arial" w:ascii="Arial" w:hAnsi="Arial"/>
               </w:rPr>
-              <w:t xml:space="preserve">Studiowanie informacji </w:t>
-            </w:r>
-            <w:r>
-              <w:rPr>
-                <w:rFonts w:cs="Arial" w:ascii="Arial" w:hAnsi="Arial"/>
-              </w:rPr>
-              <w:t>na temat</w:t>
+              <w:t>Studiowanie informacji na temat</w:t>
             </w:r>
             <w:bookmarkEnd w:id="1"/>
             <w:r>
@@ -1477,7 +1416,7 @@
         </w:tc>
         <w:tc>
           <w:tcPr>
-            <w:tcW w:w="1135" w:type="dxa"/>
+            <w:tcW w:w="1137" w:type="dxa"/>
             <w:tcBorders>
               <w:top w:val="single" w:sz="4" w:space="0" w:color="000000"/>
               <w:left w:val="single" w:sz="4" w:space="0" w:color="000000"/>
@@ -1496,15 +1435,13 @@
               </w:tabs>
               <w:spacing w:lineRule="auto" w:line="480"/>
               <w:jc w:val="center"/>
-              <w:rPr>
-                <w:rFonts w:ascii="Arial" w:hAnsi="Arial" w:cs="Arial"/>
-              </w:rPr>
-            </w:pPr>
-            <w:r>
-              <w:rPr>
-                <w:rFonts w:cs="Arial" w:ascii="Arial" w:hAnsi="Arial"/>
-              </w:rPr>
-              <w:t>8</w:t>
+              <w:rPr/>
+            </w:pPr>
+            <w:r>
+              <w:rPr>
+                <w:rFonts w:cs="Arial" w:ascii="Arial" w:hAnsi="Arial"/>
+              </w:rPr>
+              <w:t>7</w:t>
             </w:r>
           </w:p>
         </w:tc>
@@ -1513,7 +1450,7 @@
         <w:trPr/>
         <w:tc>
           <w:tcPr>
-            <w:tcW w:w="1270" w:type="dxa"/>
+            <w:tcW w:w="1268" w:type="dxa"/>
             <w:tcBorders>
               <w:top w:val="single" w:sz="4" w:space="0" w:color="000000"/>
               <w:left w:val="single" w:sz="4" w:space="0" w:color="000000"/>
@@ -1578,7 +1515,7 @@
         </w:tc>
         <w:tc>
           <w:tcPr>
-            <w:tcW w:w="1135" w:type="dxa"/>
+            <w:tcW w:w="1137" w:type="dxa"/>
             <w:tcBorders>
               <w:top w:val="single" w:sz="4" w:space="0" w:color="000000"/>
               <w:left w:val="single" w:sz="4" w:space="0" w:color="000000"/>
@@ -1597,15 +1534,13 @@
               </w:tabs>
               <w:spacing w:lineRule="auto" w:line="480"/>
               <w:jc w:val="center"/>
-              <w:rPr>
-                <w:rFonts w:ascii="Arial" w:hAnsi="Arial" w:cs="Arial"/>
-              </w:rPr>
-            </w:pPr>
-            <w:r>
-              <w:rPr>
-                <w:rFonts w:cs="Arial" w:ascii="Arial" w:hAnsi="Arial"/>
-              </w:rPr>
-              <w:t>8</w:t>
+              <w:rPr/>
+            </w:pPr>
+            <w:r>
+              <w:rPr>
+                <w:rFonts w:cs="Arial" w:ascii="Arial" w:hAnsi="Arial"/>
+              </w:rPr>
+              <w:t>7</w:t>
             </w:r>
           </w:p>
         </w:tc>
@@ -1616,7 +1551,7 @@
         </w:trPr>
         <w:tc>
           <w:tcPr>
-            <w:tcW w:w="1270" w:type="dxa"/>
+            <w:tcW w:w="1268" w:type="dxa"/>
             <w:tcBorders>
               <w:top w:val="single" w:sz="4" w:space="0" w:color="000000"/>
               <w:left w:val="single" w:sz="4" w:space="0" w:color="000000"/>
@@ -1681,7 +1616,7 @@
         </w:tc>
         <w:tc>
           <w:tcPr>
-            <w:tcW w:w="1135" w:type="dxa"/>
+            <w:tcW w:w="1137" w:type="dxa"/>
             <w:tcBorders>
               <w:top w:val="single" w:sz="4" w:space="0" w:color="000000"/>
               <w:left w:val="single" w:sz="4" w:space="0" w:color="000000"/>
@@ -1700,15 +1635,13 @@
               </w:tabs>
               <w:spacing w:lineRule="auto" w:line="480"/>
               <w:jc w:val="center"/>
-              <w:rPr>
-                <w:rFonts w:ascii="Arial" w:hAnsi="Arial" w:cs="Arial"/>
-              </w:rPr>
-            </w:pPr>
-            <w:r>
-              <w:rPr>
-                <w:rFonts w:cs="Arial" w:ascii="Arial" w:hAnsi="Arial"/>
-              </w:rPr>
-              <w:t>8</w:t>
+              <w:rPr/>
+            </w:pPr>
+            <w:r>
+              <w:rPr>
+                <w:rFonts w:cs="Arial" w:ascii="Arial" w:hAnsi="Arial"/>
+              </w:rPr>
+              <w:t>7</w:t>
             </w:r>
           </w:p>
         </w:tc>
@@ -1717,7 +1650,7 @@
         <w:trPr/>
         <w:tc>
           <w:tcPr>
-            <w:tcW w:w="1270" w:type="dxa"/>
+            <w:tcW w:w="1268" w:type="dxa"/>
             <w:tcBorders>
               <w:top w:val="single" w:sz="4" w:space="0" w:color="000000"/>
               <w:left w:val="single" w:sz="4" w:space="0" w:color="000000"/>
@@ -1782,7 +1715,7 @@
         </w:tc>
         <w:tc>
           <w:tcPr>
-            <w:tcW w:w="1135" w:type="dxa"/>
+            <w:tcW w:w="1137" w:type="dxa"/>
             <w:tcBorders>
               <w:top w:val="single" w:sz="4" w:space="0" w:color="000000"/>
               <w:left w:val="single" w:sz="4" w:space="0" w:color="000000"/>
@@ -1801,15 +1734,13 @@
               </w:tabs>
               <w:spacing w:lineRule="auto" w:line="480"/>
               <w:jc w:val="center"/>
-              <w:rPr>
-                <w:rFonts w:ascii="Arial" w:hAnsi="Arial" w:cs="Arial"/>
-              </w:rPr>
-            </w:pPr>
-            <w:r>
-              <w:rPr>
-                <w:rFonts w:cs="Arial" w:ascii="Arial" w:hAnsi="Arial"/>
-              </w:rPr>
-              <w:t>8</w:t>
+              <w:rPr/>
+            </w:pPr>
+            <w:r>
+              <w:rPr>
+                <w:rFonts w:cs="Arial" w:ascii="Arial" w:hAnsi="Arial"/>
+              </w:rPr>
+              <w:t>7</w:t>
             </w:r>
           </w:p>
         </w:tc>
@@ -1818,7 +1749,7 @@
         <w:trPr/>
         <w:tc>
           <w:tcPr>
-            <w:tcW w:w="1270" w:type="dxa"/>
+            <w:tcW w:w="1268" w:type="dxa"/>
             <w:tcBorders>
               <w:top w:val="single" w:sz="4" w:space="0" w:color="000000"/>
               <w:left w:val="single" w:sz="4" w:space="0" w:color="000000"/>
@@ -1883,7 +1814,7 @@
         </w:tc>
         <w:tc>
           <w:tcPr>
-            <w:tcW w:w="1135" w:type="dxa"/>
+            <w:tcW w:w="1137" w:type="dxa"/>
             <w:tcBorders>
               <w:top w:val="single" w:sz="4" w:space="0" w:color="000000"/>
               <w:left w:val="single" w:sz="4" w:space="0" w:color="000000"/>
@@ -1902,15 +1833,13 @@
               </w:tabs>
               <w:spacing w:lineRule="auto" w:line="480"/>
               <w:jc w:val="center"/>
-              <w:rPr>
-                <w:rFonts w:ascii="Arial" w:hAnsi="Arial" w:cs="Arial"/>
-              </w:rPr>
-            </w:pPr>
-            <w:r>
-              <w:rPr>
-                <w:rFonts w:cs="Arial" w:ascii="Arial" w:hAnsi="Arial"/>
-              </w:rPr>
-              <w:t>8</w:t>
+              <w:rPr/>
+            </w:pPr>
+            <w:r>
+              <w:rPr>
+                <w:rFonts w:cs="Arial" w:ascii="Arial" w:hAnsi="Arial"/>
+              </w:rPr>
+              <w:t>7</w:t>
             </w:r>
           </w:p>
         </w:tc>
@@ -1919,7 +1848,7 @@
         <w:trPr/>
         <w:tc>
           <w:tcPr>
-            <w:tcW w:w="1270" w:type="dxa"/>
+            <w:tcW w:w="1268" w:type="dxa"/>
             <w:tcBorders>
               <w:top w:val="single" w:sz="4" w:space="0" w:color="000000"/>
               <w:left w:val="single" w:sz="4" w:space="0" w:color="000000"/>
@@ -1997,13 +1926,7 @@
               <w:rPr>
                 <w:rFonts w:cs="Arial" w:ascii="Arial" w:hAnsi="Arial"/>
               </w:rPr>
-              <w:t xml:space="preserve">Studiowanie informacji </w:t>
-            </w:r>
-            <w:r>
-              <w:rPr>
-                <w:rFonts w:cs="Arial" w:ascii="Arial" w:hAnsi="Arial"/>
-              </w:rPr>
-              <w:t>na temat filtru Kalmana.</w:t>
+              <w:t>Studiowanie informacji na temat filtru Kalmana.</w:t>
             </w:r>
           </w:p>
           <w:p>
@@ -2041,19 +1964,13 @@
               <w:rPr>
                 <w:rFonts w:cs="Arial" w:ascii="Arial" w:hAnsi="Arial"/>
               </w:rPr>
-              <w:t xml:space="preserve">Przedstawienie prezentacji </w:t>
-            </w:r>
-            <w:r>
-              <w:rPr>
-                <w:rFonts w:cs="Arial" w:ascii="Arial" w:hAnsi="Arial"/>
-              </w:rPr>
-              <w:t>o potencjalnych konsumentach oprogramowania, które powstaje podczas projektu.</w:t>
-            </w:r>
-          </w:p>
-        </w:tc>
-        <w:tc>
-          <w:tcPr>
-            <w:tcW w:w="1135" w:type="dxa"/>
+              <w:t>Przedstawienie prezentacji o potencjalnych konsumentach oprogramowania, które powstaje podczas projektu.</w:t>
+            </w:r>
+          </w:p>
+        </w:tc>
+        <w:tc>
+          <w:tcPr>
+            <w:tcW w:w="1137" w:type="dxa"/>
             <w:tcBorders>
               <w:top w:val="single" w:sz="4" w:space="0" w:color="000000"/>
               <w:left w:val="single" w:sz="4" w:space="0" w:color="000000"/>
@@ -2072,15 +1989,13 @@
               </w:tabs>
               <w:spacing w:lineRule="auto" w:line="480"/>
               <w:jc w:val="center"/>
-              <w:rPr>
-                <w:rFonts w:ascii="Arial" w:hAnsi="Arial" w:cs="Arial"/>
-              </w:rPr>
-            </w:pPr>
-            <w:r>
-              <w:rPr>
-                <w:rFonts w:cs="Arial" w:ascii="Arial" w:hAnsi="Arial"/>
-              </w:rPr>
-              <w:t>8</w:t>
+              <w:rPr/>
+            </w:pPr>
+            <w:r>
+              <w:rPr>
+                <w:rFonts w:cs="Arial" w:ascii="Arial" w:hAnsi="Arial"/>
+              </w:rPr>
+              <w:t>7</w:t>
             </w:r>
           </w:p>
         </w:tc>
@@ -2089,7 +2004,7 @@
         <w:trPr/>
         <w:tc>
           <w:tcPr>
-            <w:tcW w:w="1270" w:type="dxa"/>
+            <w:tcW w:w="1268" w:type="dxa"/>
             <w:tcBorders>
               <w:top w:val="single" w:sz="4" w:space="0" w:color="000000"/>
               <w:left w:val="single" w:sz="4" w:space="0" w:color="000000"/>
@@ -2152,7 +2067,7 @@
         </w:tc>
         <w:tc>
           <w:tcPr>
-            <w:tcW w:w="1135" w:type="dxa"/>
+            <w:tcW w:w="1137" w:type="dxa"/>
             <w:tcBorders>
               <w:top w:val="single" w:sz="4" w:space="0" w:color="000000"/>
               <w:left w:val="single" w:sz="4" w:space="0" w:color="000000"/>
@@ -2171,15 +2086,13 @@
               </w:tabs>
               <w:spacing w:lineRule="auto" w:line="480"/>
               <w:jc w:val="center"/>
-              <w:rPr>
-                <w:rFonts w:ascii="Arial" w:hAnsi="Arial" w:cs="Arial"/>
-              </w:rPr>
-            </w:pPr>
-            <w:r>
-              <w:rPr>
-                <w:rFonts w:cs="Arial" w:ascii="Arial" w:hAnsi="Arial"/>
-              </w:rPr>
-              <w:t>8</w:t>
+              <w:rPr/>
+            </w:pPr>
+            <w:r>
+              <w:rPr>
+                <w:rFonts w:cs="Arial" w:ascii="Arial" w:hAnsi="Arial"/>
+              </w:rPr>
+              <w:t>7</w:t>
             </w:r>
           </w:p>
         </w:tc>
@@ -2188,7 +2101,7 @@
         <w:trPr/>
         <w:tc>
           <w:tcPr>
-            <w:tcW w:w="1270" w:type="dxa"/>
+            <w:tcW w:w="1268" w:type="dxa"/>
             <w:tcBorders>
               <w:top w:val="single" w:sz="4" w:space="0" w:color="000000"/>
               <w:left w:val="single" w:sz="4" w:space="0" w:color="000000"/>
@@ -2253,7 +2166,7 @@
         </w:tc>
         <w:tc>
           <w:tcPr>
-            <w:tcW w:w="1135" w:type="dxa"/>
+            <w:tcW w:w="1137" w:type="dxa"/>
             <w:tcBorders>
               <w:top w:val="single" w:sz="4" w:space="0" w:color="000000"/>
               <w:left w:val="single" w:sz="4" w:space="0" w:color="000000"/>
@@ -2272,15 +2185,13 @@
               </w:tabs>
               <w:spacing w:lineRule="auto" w:line="480"/>
               <w:jc w:val="center"/>
-              <w:rPr>
-                <w:rFonts w:ascii="Arial" w:hAnsi="Arial" w:cs="Arial"/>
-              </w:rPr>
-            </w:pPr>
-            <w:r>
-              <w:rPr>
-                <w:rFonts w:cs="Arial" w:ascii="Arial" w:hAnsi="Arial"/>
-              </w:rPr>
-              <w:t>8</w:t>
+              <w:rPr/>
+            </w:pPr>
+            <w:r>
+              <w:rPr>
+                <w:rFonts w:cs="Arial" w:ascii="Arial" w:hAnsi="Arial"/>
+              </w:rPr>
+              <w:t>7</w:t>
             </w:r>
           </w:p>
         </w:tc>
@@ -2289,7 +2200,7 @@
         <w:trPr/>
         <w:tc>
           <w:tcPr>
-            <w:tcW w:w="1270" w:type="dxa"/>
+            <w:tcW w:w="1268" w:type="dxa"/>
             <w:tcBorders>
               <w:top w:val="single" w:sz="4" w:space="0" w:color="000000"/>
               <w:left w:val="single" w:sz="4" w:space="0" w:color="000000"/>
@@ -2352,7 +2263,7 @@
         </w:tc>
         <w:tc>
           <w:tcPr>
-            <w:tcW w:w="1135" w:type="dxa"/>
+            <w:tcW w:w="1137" w:type="dxa"/>
             <w:tcBorders>
               <w:top w:val="single" w:sz="4" w:space="0" w:color="000000"/>
               <w:left w:val="single" w:sz="4" w:space="0" w:color="000000"/>
@@ -2371,15 +2282,13 @@
               </w:tabs>
               <w:spacing w:lineRule="auto" w:line="480"/>
               <w:jc w:val="center"/>
-              <w:rPr>
-                <w:rFonts w:ascii="Arial" w:hAnsi="Arial" w:cs="Arial"/>
-              </w:rPr>
-            </w:pPr>
-            <w:r>
-              <w:rPr>
-                <w:rFonts w:cs="Arial" w:ascii="Arial" w:hAnsi="Arial"/>
-              </w:rPr>
-              <w:t>8</w:t>
+              <w:rPr/>
+            </w:pPr>
+            <w:r>
+              <w:rPr>
+                <w:rFonts w:cs="Arial" w:ascii="Arial" w:hAnsi="Arial"/>
+              </w:rPr>
+              <w:t>7</w:t>
             </w:r>
           </w:p>
         </w:tc>
@@ -2388,7 +2297,7 @@
         <w:trPr/>
         <w:tc>
           <w:tcPr>
-            <w:tcW w:w="1270" w:type="dxa"/>
+            <w:tcW w:w="1268" w:type="dxa"/>
             <w:tcBorders>
               <w:top w:val="single" w:sz="4" w:space="0" w:color="000000"/>
               <w:left w:val="single" w:sz="4" w:space="0" w:color="000000"/>
@@ -2451,7 +2360,7 @@
         </w:tc>
         <w:tc>
           <w:tcPr>
-            <w:tcW w:w="1135" w:type="dxa"/>
+            <w:tcW w:w="1137" w:type="dxa"/>
             <w:tcBorders>
               <w:top w:val="single" w:sz="4" w:space="0" w:color="000000"/>
               <w:left w:val="single" w:sz="4" w:space="0" w:color="000000"/>
@@ -2470,15 +2379,13 @@
               </w:tabs>
               <w:spacing w:lineRule="auto" w:line="480"/>
               <w:jc w:val="center"/>
-              <w:rPr>
-                <w:rFonts w:ascii="Arial" w:hAnsi="Arial" w:cs="Arial"/>
-              </w:rPr>
-            </w:pPr>
-            <w:r>
-              <w:rPr>
-                <w:rFonts w:cs="Arial" w:ascii="Arial" w:hAnsi="Arial"/>
-              </w:rPr>
-              <w:t>8</w:t>
+              <w:rPr/>
+            </w:pPr>
+            <w:r>
+              <w:rPr>
+                <w:rFonts w:cs="Arial" w:ascii="Arial" w:hAnsi="Arial"/>
+              </w:rPr>
+              <w:t>7</w:t>
             </w:r>
           </w:p>
         </w:tc>
@@ -2487,7 +2394,7 @@
         <w:trPr/>
         <w:tc>
           <w:tcPr>
-            <w:tcW w:w="1270" w:type="dxa"/>
+            <w:tcW w:w="1268" w:type="dxa"/>
             <w:tcBorders>
               <w:top w:val="single" w:sz="4" w:space="0" w:color="000000"/>
               <w:left w:val="single" w:sz="4" w:space="0" w:color="000000"/>
@@ -2550,7 +2457,7 @@
         </w:tc>
         <w:tc>
           <w:tcPr>
-            <w:tcW w:w="1135" w:type="dxa"/>
+            <w:tcW w:w="1137" w:type="dxa"/>
             <w:tcBorders>
               <w:top w:val="single" w:sz="4" w:space="0" w:color="000000"/>
               <w:left w:val="single" w:sz="4" w:space="0" w:color="000000"/>
@@ -2569,15 +2476,13 @@
               </w:tabs>
               <w:spacing w:lineRule="auto" w:line="480"/>
               <w:jc w:val="center"/>
-              <w:rPr>
-                <w:rFonts w:ascii="Arial" w:hAnsi="Arial" w:cs="Arial"/>
-              </w:rPr>
-            </w:pPr>
-            <w:r>
-              <w:rPr>
-                <w:rFonts w:cs="Arial" w:ascii="Arial" w:hAnsi="Arial"/>
-              </w:rPr>
-              <w:t>8</w:t>
+              <w:rPr/>
+            </w:pPr>
+            <w:r>
+              <w:rPr>
+                <w:rFonts w:cs="Arial" w:ascii="Arial" w:hAnsi="Arial"/>
+              </w:rPr>
+              <w:t>7</w:t>
             </w:r>
           </w:p>
         </w:tc>
@@ -2586,7 +2491,7 @@
         <w:trPr/>
         <w:tc>
           <w:tcPr>
-            <w:tcW w:w="1270" w:type="dxa"/>
+            <w:tcW w:w="1268" w:type="dxa"/>
             <w:tcBorders>
               <w:top w:val="single" w:sz="4" w:space="0" w:color="000000"/>
               <w:left w:val="single" w:sz="4" w:space="0" w:color="000000"/>
@@ -2649,7 +2554,7 @@
         </w:tc>
         <w:tc>
           <w:tcPr>
-            <w:tcW w:w="1135" w:type="dxa"/>
+            <w:tcW w:w="1137" w:type="dxa"/>
             <w:tcBorders>
               <w:top w:val="single" w:sz="4" w:space="0" w:color="000000"/>
               <w:left w:val="single" w:sz="4" w:space="0" w:color="000000"/>
@@ -2668,15 +2573,13 @@
               </w:tabs>
               <w:spacing w:lineRule="auto" w:line="480"/>
               <w:jc w:val="center"/>
-              <w:rPr>
-                <w:rFonts w:ascii="Arial" w:hAnsi="Arial" w:cs="Arial"/>
-              </w:rPr>
-            </w:pPr>
-            <w:r>
-              <w:rPr>
-                <w:rFonts w:cs="Arial" w:ascii="Arial" w:hAnsi="Arial"/>
-              </w:rPr>
-              <w:t>8</w:t>
+              <w:rPr/>
+            </w:pPr>
+            <w:r>
+              <w:rPr>
+                <w:rFonts w:cs="Arial" w:ascii="Arial" w:hAnsi="Arial"/>
+              </w:rPr>
+              <w:t>7</w:t>
             </w:r>
           </w:p>
         </w:tc>
@@ -2685,7 +2588,7 @@
         <w:trPr/>
         <w:tc>
           <w:tcPr>
-            <w:tcW w:w="1270" w:type="dxa"/>
+            <w:tcW w:w="1268" w:type="dxa"/>
             <w:tcBorders>
               <w:top w:val="single" w:sz="4" w:space="0" w:color="000000"/>
               <w:left w:val="single" w:sz="4" w:space="0" w:color="000000"/>
@@ -2748,7 +2651,7 @@
         </w:tc>
         <w:tc>
           <w:tcPr>
-            <w:tcW w:w="1135" w:type="dxa"/>
+            <w:tcW w:w="1137" w:type="dxa"/>
             <w:tcBorders>
               <w:top w:val="single" w:sz="4" w:space="0" w:color="000000"/>
               <w:left w:val="single" w:sz="4" w:space="0" w:color="000000"/>
@@ -2767,15 +2670,13 @@
               </w:tabs>
               <w:spacing w:lineRule="auto" w:line="480"/>
               <w:jc w:val="center"/>
-              <w:rPr>
-                <w:rFonts w:ascii="Arial" w:hAnsi="Arial" w:cs="Arial"/>
-              </w:rPr>
-            </w:pPr>
-            <w:r>
-              <w:rPr>
-                <w:rFonts w:cs="Arial" w:ascii="Arial" w:hAnsi="Arial"/>
-              </w:rPr>
-              <w:t>8</w:t>
+              <w:rPr/>
+            </w:pPr>
+            <w:r>
+              <w:rPr>
+                <w:rFonts w:cs="Arial" w:ascii="Arial" w:hAnsi="Arial"/>
+              </w:rPr>
+              <w:t>7</w:t>
             </w:r>
           </w:p>
         </w:tc>
@@ -2784,7 +2685,7 @@
         <w:trPr/>
         <w:tc>
           <w:tcPr>
-            <w:tcW w:w="1270" w:type="dxa"/>
+            <w:tcW w:w="1268" w:type="dxa"/>
             <w:tcBorders>
               <w:top w:val="single" w:sz="4" w:space="0" w:color="000000"/>
               <w:left w:val="single" w:sz="4" w:space="0" w:color="000000"/>
@@ -2847,7 +2748,7 @@
         </w:tc>
         <w:tc>
           <w:tcPr>
-            <w:tcW w:w="1135" w:type="dxa"/>
+            <w:tcW w:w="1137" w:type="dxa"/>
             <w:tcBorders>
               <w:top w:val="single" w:sz="4" w:space="0" w:color="000000"/>
               <w:left w:val="single" w:sz="4" w:space="0" w:color="000000"/>
@@ -2866,15 +2767,13 @@
               </w:tabs>
               <w:spacing w:lineRule="auto" w:line="480"/>
               <w:jc w:val="center"/>
-              <w:rPr>
-                <w:rFonts w:ascii="Arial" w:hAnsi="Arial" w:cs="Arial"/>
-              </w:rPr>
-            </w:pPr>
-            <w:r>
-              <w:rPr>
-                <w:rFonts w:cs="Arial" w:ascii="Arial" w:hAnsi="Arial"/>
-              </w:rPr>
-              <w:t>8</w:t>
+              <w:rPr/>
+            </w:pPr>
+            <w:r>
+              <w:rPr>
+                <w:rFonts w:cs="Arial" w:ascii="Arial" w:hAnsi="Arial"/>
+              </w:rPr>
+              <w:t>7</w:t>
             </w:r>
           </w:p>
         </w:tc>
@@ -2883,7 +2782,7 @@
         <w:trPr/>
         <w:tc>
           <w:tcPr>
-            <w:tcW w:w="1270" w:type="dxa"/>
+            <w:tcW w:w="1268" w:type="dxa"/>
             <w:tcBorders>
               <w:top w:val="single" w:sz="4" w:space="0" w:color="000000"/>
               <w:left w:val="single" w:sz="4" w:space="0" w:color="000000"/>
@@ -2948,7 +2847,7 @@
         </w:tc>
         <w:tc>
           <w:tcPr>
-            <w:tcW w:w="1135" w:type="dxa"/>
+            <w:tcW w:w="1137" w:type="dxa"/>
             <w:tcBorders>
               <w:top w:val="single" w:sz="4" w:space="0" w:color="000000"/>
               <w:left w:val="single" w:sz="4" w:space="0" w:color="000000"/>
@@ -2967,15 +2866,13 @@
               </w:tabs>
               <w:spacing w:lineRule="auto" w:line="480"/>
               <w:jc w:val="center"/>
-              <w:rPr>
-                <w:rFonts w:ascii="Arial" w:hAnsi="Arial" w:cs="Arial"/>
-              </w:rPr>
-            </w:pPr>
-            <w:r>
-              <w:rPr>
-                <w:rFonts w:cs="Arial" w:ascii="Arial" w:hAnsi="Arial"/>
-              </w:rPr>
-              <w:t>8</w:t>
+              <w:rPr/>
+            </w:pPr>
+            <w:r>
+              <w:rPr>
+                <w:rFonts w:cs="Arial" w:ascii="Arial" w:hAnsi="Arial"/>
+              </w:rPr>
+              <w:t>7</w:t>
             </w:r>
           </w:p>
         </w:tc>
@@ -3247,18 +3144,18 @@
               <w:tblLook w:firstRow="1" w:noVBand="1" w:lastRow="0" w:firstColumn="1" w:lastColumn="0" w:noHBand="0" w:val="04a0"/>
             </w:tblPr>
             <w:tblGrid>
-              <w:gridCol w:w="1850"/>
-              <w:gridCol w:w="1842"/>
+              <w:gridCol w:w="1849"/>
+              <w:gridCol w:w="1841"/>
               <w:gridCol w:w="1700"/>
               <w:gridCol w:w="1559"/>
-              <w:gridCol w:w="1871"/>
-              <w:gridCol w:w="1632"/>
+              <w:gridCol w:w="1870"/>
+              <w:gridCol w:w="1635"/>
             </w:tblGrid>
             <w:tr>
               <w:trPr/>
               <w:tc>
                 <w:tcPr>
-                  <w:tcW w:w="1850" w:type="dxa"/>
+                  <w:tcW w:w="1849" w:type="dxa"/>
                   <w:tcBorders/>
                   <w:shd w:fill="auto" w:val="clear"/>
                 </w:tcPr>
@@ -3294,7 +3191,7 @@
               </w:tc>
               <w:tc>
                 <w:tcPr>
-                  <w:tcW w:w="1842" w:type="dxa"/>
+                  <w:tcW w:w="1841" w:type="dxa"/>
                   <w:tcBorders/>
                   <w:shd w:fill="auto" w:val="clear"/>
                 </w:tcPr>
@@ -3402,7 +3299,7 @@
               </w:tc>
               <w:tc>
                 <w:tcPr>
-                  <w:tcW w:w="1871" w:type="dxa"/>
+                  <w:tcW w:w="1870" w:type="dxa"/>
                   <w:tcBorders/>
                   <w:shd w:fill="auto" w:val="clear"/>
                 </w:tcPr>
@@ -3438,7 +3335,7 @@
               </w:tc>
               <w:tc>
                 <w:tcPr>
-                  <w:tcW w:w="1632" w:type="dxa"/>
+                  <w:tcW w:w="1635" w:type="dxa"/>
                   <w:tcBorders/>
                   <w:shd w:fill="auto" w:val="clear"/>
                 </w:tcPr>
@@ -3610,12 +3507,10 @@
     </w:pPr>
     <w:r>
       <w:rPr/>
-    </w:r>
-    <w:r>
       <mc:AlternateContent>
         <mc:Choice Requires="wps">
           <w:drawing>
-            <wp:anchor behindDoc="0" distT="0" distB="0" distL="0" distR="0" simplePos="0" locked="0" layoutInCell="1" allowOverlap="1" relativeHeight="2">
+            <wp:anchor behindDoc="1" distT="0" distB="0" distL="0" distR="0" simplePos="0" locked="0" layoutInCell="1" allowOverlap="1" relativeHeight="2">
               <wp:simplePos x="0" y="0"/>
               <wp:positionH relativeFrom="margin">
                 <wp:align>right</wp:align>
@@ -3623,32 +3518,38 @@
               <wp:positionV relativeFrom="paragraph">
                 <wp:posOffset>635</wp:posOffset>
               </wp:positionV>
-              <wp:extent cx="14605" cy="228600"/>
+              <wp:extent cx="15240" cy="227965"/>
               <wp:effectExtent l="0" t="0" r="0" b="0"/>
               <wp:wrapSquare wrapText="largest"/>
               <wp:docPr id="2" name="Ramka1"/>
               <a:graphic xmlns:a="http://schemas.openxmlformats.org/drawingml/2006/main">
                 <a:graphicData uri="http://schemas.microsoft.com/office/word/2010/wordprocessingShape">
                   <wps:wsp>
-                    <wps:cNvSpPr txBox="1"/>
+                    <wps:cNvSpPr/>
                     <wps:spPr>
                       <a:xfrm>
                         <a:off x="0" y="0"/>
-                        <a:ext cx="14605" cy="228600"/>
+                        <a:ext cx="14760" cy="227160"/>
                       </a:xfrm>
-                      <a:prstGeom prst="rect"/>
-                      <a:solidFill>
-                        <a:srgbClr val="FFFFFF">
-                          <a:alpha val="0"/>
-                        </a:srgbClr>
-                      </a:solidFill>
+                      <a:prstGeom prst="rect">
+                        <a:avLst/>
+                      </a:prstGeom>
+                      <a:noFill/>
+                      <a:ln>
+                        <a:noFill/>
+                      </a:ln>
                     </wps:spPr>
+                    <wps:style>
+                      <a:lnRef idx="0"/>
+                      <a:fillRef idx="0"/>
+                      <a:effectRef idx="0"/>
+                      <a:fontRef idx="minor"/>
+                    </wps:style>
                     <wps:txbx>
                       <w:txbxContent>
                         <w:p>
                           <w:pPr>
                             <w:pStyle w:val="Stopka"/>
-                            <w:pBdr/>
                             <w:rPr/>
                           </w:pPr>
                           <w:r>
@@ -3657,7 +3558,7 @@
                         </w:p>
                       </w:txbxContent>
                     </wps:txbx>
-                    <wps:bodyPr anchor="t" lIns="0" tIns="0" rIns="0" bIns="0">
+                    <wps:bodyPr lIns="0" rIns="0" tIns="0" bIns="0">
                       <a:spAutoFit/>
                     </wps:bodyPr>
                   </wps:wsp>
@@ -3668,14 +3569,15 @@
         </mc:Choice>
         <mc:Fallback>
           <w:pict>
-            <v:rect fillcolor="#FFFFFF" style="position:absolute;rotation:0;width:1.15pt;height:18pt;mso-wrap-distance-left:0pt;mso-wrap-distance-right:0pt;mso-wrap-distance-top:0pt;mso-wrap-distance-bottom:0pt;margin-top:0.05pt;mso-position-vertical-relative:text;margin-left:727.35pt;mso-position-horizontal:right;mso-position-horizontal-relative:margin">
-              <v:fill opacity="0f"/>
-              <v:textbox inset="0in,0in,0in,0in">
+            <v:rect id="shape_0" ID="Ramka1" fillcolor="white" stroked="f" style="position:absolute;margin-left:727.3pt;margin-top:0.05pt;width:1.1pt;height:17.85pt;mso-position-horizontal:right;mso-position-horizontal-relative:margin">
+              <w10:wrap type="none"/>
+              <v:fill o:detectmouseclick="t" type="solid" color2="black" opacity="0"/>
+              <v:stroke color="#3465a4" joinstyle="round" endcap="flat"/>
+              <v:textbox>
                 <w:txbxContent>
                   <w:p>
                     <w:pPr>
                       <w:pStyle w:val="Stopka"/>
-                      <w:pBdr/>
                       <w:rPr/>
                     </w:pPr>
                     <w:r>
@@ -3684,7 +3586,6 @@
                   </w:p>
                 </w:txbxContent>
               </v:textbox>
-              <w10:wrap type="square" side="largest"/>
             </v:rect>
           </w:pict>
         </mc:Fallback>
@@ -4899,12 +4800,12 @@
       <w:textAlignment w:val="baseline"/>
     </w:pPr>
     <w:rPr>
-      <w:rFonts w:eastAsia="Andale Sans UI" w:cs="Tahoma" w:ascii="Times New Roman" w:hAnsi="Times New Roman"/>
+      <w:rFonts w:ascii="Times New Roman" w:hAnsi="Times New Roman" w:eastAsia="Andale Sans UI" w:cs="Tahoma"/>
       <w:color w:val="auto"/>
       <w:kern w:val="2"/>
       <w:sz w:val="24"/>
       <w:szCs w:val="24"/>
-      <w:lang w:eastAsia="ja-JP" w:bidi="fa-IR" w:val="pl-PL"/>
+      <w:lang w:val="pl-PL" w:eastAsia="ja-JP" w:bidi="fa-IR"/>
     </w:rPr>
   </w:style>
   <w:style w:type="paragraph" w:styleId="Kategoriainformacji" w:customStyle="1">
@@ -4970,7 +4871,6 @@
     <w:name w:val="Table Grid"/>
     <w:basedOn w:val="Standardowy"/>
     <w:rsid w:val="00105aee"/>
-    <w:rPr/>
     <w:tblPr>
       <w:tblBorders>
         <w:top w:val="single" w:color="auto" w:sz="4" w:space="0"/>

</xml_diff>